<commit_message>
Fix auto bug update next team docs
</commit_message>
<xml_diff>
--- a/documentation/NRSSS Next team note.docx
+++ b/documentation/NRSSS Next team note.docx
@@ -225,6 +225,46 @@
       <w:proofErr w:type="spellEnd"/>
       <w:r>
         <w:t xml:space="preserve"> you run it with the python3 command.</w:t>
+      </w:r>
+    </w:p>
+    <w:p>
+      <w:pPr>
+        <w:pStyle w:val="ListParagraph"/>
+        <w:numPr>
+          <w:ilvl w:val="0"/>
+          <w:numId w:val="1"/>
+        </w:numPr>
+      </w:pPr>
+      <w:r>
+        <w:t xml:space="preserve">VNC username is pi, password is </w:t>
+      </w:r>
+      <w:proofErr w:type="spellStart"/>
+      <w:r>
+        <w:t>nightswatch</w:t>
+      </w:r>
+      <w:proofErr w:type="spellEnd"/>
+    </w:p>
+    <w:p>
+      <w:pPr>
+        <w:pStyle w:val="ListParagraph"/>
+        <w:numPr>
+          <w:ilvl w:val="0"/>
+          <w:numId w:val="1"/>
+        </w:numPr>
+      </w:pPr>
+      <w:r>
+        <w:t xml:space="preserve">Copy of repo is on desktop. Copy of game that is </w:t>
+      </w:r>
+      <w:proofErr w:type="gramStart"/>
+      <w:r>
+        <w:t>actually running</w:t>
+      </w:r>
+      <w:proofErr w:type="gramEnd"/>
+      <w:r>
+        <w:t xml:space="preserve"> is in </w:t>
+      </w:r>
+      <w:r>
+        <w:t>/home/pi/Code</w:t>
       </w:r>
     </w:p>
     <w:p>
@@ -264,7 +304,7 @@
         <w:rFonts w:ascii="Calibri" w:eastAsiaTheme="minorHAnsi" w:hAnsi="Calibri" w:cs="Calibri" w:hint="default"/>
       </w:rPr>
     </w:lvl>
-    <w:lvl w:ilvl="1" w:tplc="0C090003" w:tentative="1">
+    <w:lvl w:ilvl="1" w:tplc="0C090003">
       <w:start w:val="1"/>
       <w:numFmt w:val="bullet"/>
       <w:lvlText w:val="o"/>

</xml_diff>